<commit_message>
Update AS1.docx to include additional sections and adjust formatting; modify e.py to simplify grid line styling in plots.
</commit_message>
<xml_diff>
--- a/Assignment1/AS1.docx
+++ b/Assignment1/AS1.docx
@@ -3,9 +3,18 @@
 <w:document xmlns:wpc="http://schemas.microsoft.com/office/word/2010/wordprocessingCanvas" xmlns:cx="http://schemas.microsoft.com/office/drawing/2014/chartex" xmlns:cx1="http://schemas.microsoft.com/office/drawing/2015/9/8/chartex" xmlns:cx2="http://schemas.microsoft.com/office/drawing/2015/10/21/chartex" xmlns:cx3="http://schemas.microsoft.com/office/drawing/2016/5/9/chartex" xmlns:cx4="http://schemas.microsoft.com/office/drawing/2016/5/10/chartex" xmlns:cx5="http://schemas.microsoft.com/office/drawing/2016/5/11/chartex" xmlns:cx6="http://schemas.microsoft.com/office/drawing/2016/5/12/chartex" xmlns:cx7="http://schemas.microsoft.com/office/drawing/2016/5/13/chartex" xmlns:cx8="http://schemas.microsoft.com/office/drawing/2016/5/14/chartex" xmlns:mc="http://schemas.openxmlformats.org/markup-compatibility/2006" xmlns:aink="http://schemas.microsoft.com/office/drawing/2016/ink" xmlns:am3d="http://schemas.microsoft.com/office/drawing/2017/model3d" xmlns:o="urn:schemas-microsoft-com:office:office" xmlns:oel="http://schemas.microsoft.com/office/2019/extlst" xmlns:r="http://schemas.openxmlformats.org/officeDocument/2006/relationships" xmlns:m="http://schemas.openxmlformats.org/officeDocument/2006/math" xmlns:v="urn:schemas-microsoft-com:vml" xmlns:wp14="http://schemas.microsoft.com/office/word/2010/wordprocessingDrawing" xmlns:wp="http://schemas.openxmlformats.org/drawingml/2006/wordprocessingDrawing" xmlns:w10="urn:schemas-microsoft-com:office:word" xmlns:w="http://schemas.openxmlformats.org/wordprocessingml/2006/main" xmlns:w14="http://schemas.microsoft.com/office/word/2010/wordml" xmlns:w15="http://schemas.microsoft.com/office/word/2012/wordml" xmlns:w16cex="http://schemas.microsoft.com/office/word/2018/wordml/cex" xmlns:w16cid="http://schemas.microsoft.com/office/word/2016/wordml/cid" xmlns:w16="http://schemas.microsoft.com/office/word/2018/wordml" xmlns:w16du="http://schemas.microsoft.com/office/word/2023/wordml/word16du" xmlns:w16sdtdh="http://schemas.microsoft.com/office/word/2020/wordml/sdtdatahash" xmlns:w16sdtfl="http://schemas.microsoft.com/office/word/2024/wordml/sdtformatlock" xmlns:w16se="http://schemas.microsoft.com/office/word/2015/wordml/symex" xmlns:wpg="http://schemas.microsoft.com/office/word/2010/wordprocessingGroup" xmlns:wpi="http://schemas.microsoft.com/office/word/2010/wordprocessingInk" xmlns:wne="http://schemas.microsoft.com/office/word/2006/wordml" xmlns:wps="http://schemas.microsoft.com/office/word/2010/wordprocessingShape" mc:Ignorable="w14 w15 w16se w16cid w16 w16cex w16sdtdh w16sdtfl w16du wp14">
   <w:body>
     <w:p>
+      <w:pPr>
+        <w:jc w:val="center"/>
+        <w:rPr>
+          <w:sz w:val="40"/>
+          <w:szCs w:val="40"/>
+        </w:rPr>
+      </w:pPr>
       <w:r>
         <w:rPr>
           <w:rFonts w:hint="eastAsia"/>
+          <w:sz w:val="40"/>
+          <w:szCs w:val="40"/>
         </w:rPr>
         <w:t>Assignment 1</w:t>
       </w:r>
@@ -59,10 +68,10 @@
     <w:p>
       <w:r>
         <w:drawing>
-          <wp:inline distT="0" distB="0" distL="0" distR="0" wp14:anchorId="5A6A9A9B" wp14:editId="46D21FF3">
-            <wp:extent cx="5274310" cy="3435350"/>
-            <wp:effectExtent l="0" t="0" r="2540" b="0"/>
-            <wp:docPr id="747424159" name="图片 1" descr="文本&#10;&#10;AI 生成的内容可能不正确。"/>
+          <wp:inline distT="0" distB="0" distL="0" distR="0" wp14:anchorId="3E423695" wp14:editId="26CC52DD">
+            <wp:extent cx="3974123" cy="2031080"/>
+            <wp:effectExtent l="0" t="0" r="7620" b="7620"/>
+            <wp:docPr id="1189281191" name="图片 1" descr="文本&#10;&#10;AI 生成的内容可能不正确。"/>
             <wp:cNvGraphicFramePr>
               <a:graphicFrameLocks xmlns:a="http://schemas.openxmlformats.org/drawingml/2006/main" noChangeAspect="1"/>
             </wp:cNvGraphicFramePr>
@@ -70,7 +79,7 @@
               <a:graphicData uri="http://schemas.openxmlformats.org/drawingml/2006/picture">
                 <pic:pic xmlns:pic="http://schemas.openxmlformats.org/drawingml/2006/picture">
                   <pic:nvPicPr>
-                    <pic:cNvPr id="747424159" name="图片 1" descr="文本&#10;&#10;AI 生成的内容可能不正确。"/>
+                    <pic:cNvPr id="1189281191" name="图片 1" descr="文本&#10;&#10;AI 生成的内容可能不正确。"/>
                     <pic:cNvPicPr/>
                   </pic:nvPicPr>
                   <pic:blipFill>
@@ -82,7 +91,89 @@
                   <pic:spPr>
                     <a:xfrm>
                       <a:off x="0" y="0"/>
-                      <a:ext cx="5274310" cy="3435350"/>
+                      <a:ext cx="3980871" cy="2034529"/>
+                    </a:xfrm>
+                    <a:prstGeom prst="rect">
+                      <a:avLst/>
+                    </a:prstGeom>
+                  </pic:spPr>
+                </pic:pic>
+              </a:graphicData>
+            </a:graphic>
+          </wp:inline>
+        </w:drawing>
+      </w:r>
+    </w:p>
+    <w:p>
+      <w:pPr>
+        <w:rPr>
+          <w:rFonts w:hint="eastAsia"/>
+        </w:rPr>
+      </w:pPr>
+      <w:r>
+        <w:lastRenderedPageBreak/>
+        <w:drawing>
+          <wp:inline distT="0" distB="0" distL="0" distR="0" wp14:anchorId="0FC5E2BB" wp14:editId="05B24C4F">
+            <wp:extent cx="3945988" cy="4662404"/>
+            <wp:effectExtent l="0" t="0" r="0" b="5080"/>
+            <wp:docPr id="1143271359" name="图片 1" descr="文本&#10;&#10;AI 生成的内容可能不正确。"/>
+            <wp:cNvGraphicFramePr>
+              <a:graphicFrameLocks xmlns:a="http://schemas.openxmlformats.org/drawingml/2006/main" noChangeAspect="1"/>
+            </wp:cNvGraphicFramePr>
+            <a:graphic xmlns:a="http://schemas.openxmlformats.org/drawingml/2006/main">
+              <a:graphicData uri="http://schemas.openxmlformats.org/drawingml/2006/picture">
+                <pic:pic xmlns:pic="http://schemas.openxmlformats.org/drawingml/2006/picture">
+                  <pic:nvPicPr>
+                    <pic:cNvPr id="1143271359" name="图片 1" descr="文本&#10;&#10;AI 生成的内容可能不正确。"/>
+                    <pic:cNvPicPr/>
+                  </pic:nvPicPr>
+                  <pic:blipFill>
+                    <a:blip r:embed="rId5"/>
+                    <a:stretch>
+                      <a:fillRect/>
+                    </a:stretch>
+                  </pic:blipFill>
+                  <pic:spPr>
+                    <a:xfrm>
+                      <a:off x="0" y="0"/>
+                      <a:ext cx="3984034" cy="4707357"/>
+                    </a:xfrm>
+                    <a:prstGeom prst="rect">
+                      <a:avLst/>
+                    </a:prstGeom>
+                  </pic:spPr>
+                </pic:pic>
+              </a:graphicData>
+            </a:graphic>
+          </wp:inline>
+        </w:drawing>
+      </w:r>
+      <w:r>
+        <w:drawing>
+          <wp:inline distT="0" distB="0" distL="0" distR="0" wp14:anchorId="1439BC89" wp14:editId="34386EA7">
+            <wp:extent cx="4966110" cy="3552092"/>
+            <wp:effectExtent l="0" t="0" r="6350" b="0"/>
+            <wp:docPr id="1403539261" name="图片 1" descr="文本&#10;&#10;AI 生成的内容可能不正确。"/>
+            <wp:cNvGraphicFramePr>
+              <a:graphicFrameLocks xmlns:a="http://schemas.openxmlformats.org/drawingml/2006/main" noChangeAspect="1"/>
+            </wp:cNvGraphicFramePr>
+            <a:graphic xmlns:a="http://schemas.openxmlformats.org/drawingml/2006/main">
+              <a:graphicData uri="http://schemas.openxmlformats.org/drawingml/2006/picture">
+                <pic:pic xmlns:pic="http://schemas.openxmlformats.org/drawingml/2006/picture">
+                  <pic:nvPicPr>
+                    <pic:cNvPr id="1403539261" name="图片 1" descr="文本&#10;&#10;AI 生成的内容可能不正确。"/>
+                    <pic:cNvPicPr/>
+                  </pic:nvPicPr>
+                  <pic:blipFill>
+                    <a:blip r:embed="rId6"/>
+                    <a:stretch>
+                      <a:fillRect/>
+                    </a:stretch>
+                  </pic:blipFill>
+                  <pic:spPr>
+                    <a:xfrm>
+                      <a:off x="0" y="0"/>
+                      <a:ext cx="5063424" cy="3621698"/>
                     </a:xfrm>
                     <a:prstGeom prst="rect">
                       <a:avLst/>
@@ -130,7 +221,7 @@
                     <pic:cNvPicPr/>
                   </pic:nvPicPr>
                   <pic:blipFill>
-                    <a:blip r:embed="rId5"/>
+                    <a:blip r:embed="rId7"/>
                     <a:stretch>
                       <a:fillRect/>
                     </a:stretch>
@@ -169,7 +260,7 @@
                     <pic:cNvPicPr/>
                   </pic:nvPicPr>
                   <pic:blipFill>
-                    <a:blip r:embed="rId6"/>
+                    <a:blip r:embed="rId8"/>
                     <a:stretch>
                       <a:fillRect/>
                     </a:stretch>
@@ -191,6 +282,90 @@
       </w:r>
     </w:p>
     <w:p>
+      <w:r>
+        <w:lastRenderedPageBreak/>
+        <w:drawing>
+          <wp:inline distT="0" distB="0" distL="0" distR="0" wp14:anchorId="0714166D" wp14:editId="43578F3A">
+            <wp:extent cx="5274310" cy="4264025"/>
+            <wp:effectExtent l="0" t="0" r="2540" b="3175"/>
+            <wp:docPr id="435557770" name="图片 1" descr="文本&#10;&#10;AI 生成的内容可能不正确。"/>
+            <wp:cNvGraphicFramePr>
+              <a:graphicFrameLocks xmlns:a="http://schemas.openxmlformats.org/drawingml/2006/main" noChangeAspect="1"/>
+            </wp:cNvGraphicFramePr>
+            <a:graphic xmlns:a="http://schemas.openxmlformats.org/drawingml/2006/main">
+              <a:graphicData uri="http://schemas.openxmlformats.org/drawingml/2006/picture">
+                <pic:pic xmlns:pic="http://schemas.openxmlformats.org/drawingml/2006/picture">
+                  <pic:nvPicPr>
+                    <pic:cNvPr id="435557770" name="图片 1" descr="文本&#10;&#10;AI 生成的内容可能不正确。"/>
+                    <pic:cNvPicPr/>
+                  </pic:nvPicPr>
+                  <pic:blipFill>
+                    <a:blip r:embed="rId9"/>
+                    <a:stretch>
+                      <a:fillRect/>
+                    </a:stretch>
+                  </pic:blipFill>
+                  <pic:spPr>
+                    <a:xfrm>
+                      <a:off x="0" y="0"/>
+                      <a:ext cx="5274310" cy="4264025"/>
+                    </a:xfrm>
+                    <a:prstGeom prst="rect">
+                      <a:avLst/>
+                    </a:prstGeom>
+                  </pic:spPr>
+                </pic:pic>
+              </a:graphicData>
+            </a:graphic>
+          </wp:inline>
+        </w:drawing>
+      </w:r>
+    </w:p>
+    <w:p>
+      <w:pPr>
+        <w:rPr>
+          <w:rFonts w:hint="eastAsia"/>
+        </w:rPr>
+      </w:pPr>
+      <w:r>
+        <w:drawing>
+          <wp:inline distT="0" distB="0" distL="0" distR="0" wp14:anchorId="1504D998" wp14:editId="3D27A03E">
+            <wp:extent cx="5274310" cy="1209675"/>
+            <wp:effectExtent l="0" t="0" r="2540" b="9525"/>
+            <wp:docPr id="1064129247" name="图片 1" descr="文本&#10;&#10;AI 生成的内容可能不正确。"/>
+            <wp:cNvGraphicFramePr>
+              <a:graphicFrameLocks xmlns:a="http://schemas.openxmlformats.org/drawingml/2006/main" noChangeAspect="1"/>
+            </wp:cNvGraphicFramePr>
+            <a:graphic xmlns:a="http://schemas.openxmlformats.org/drawingml/2006/main">
+              <a:graphicData uri="http://schemas.openxmlformats.org/drawingml/2006/picture">
+                <pic:pic xmlns:pic="http://schemas.openxmlformats.org/drawingml/2006/picture">
+                  <pic:nvPicPr>
+                    <pic:cNvPr id="1064129247" name="图片 1" descr="文本&#10;&#10;AI 生成的内容可能不正确。"/>
+                    <pic:cNvPicPr/>
+                  </pic:nvPicPr>
+                  <pic:blipFill>
+                    <a:blip r:embed="rId10"/>
+                    <a:stretch>
+                      <a:fillRect/>
+                    </a:stretch>
+                  </pic:blipFill>
+                  <pic:spPr>
+                    <a:xfrm>
+                      <a:off x="0" y="0"/>
+                      <a:ext cx="5274310" cy="1209675"/>
+                    </a:xfrm>
+                    <a:prstGeom prst="rect">
+                      <a:avLst/>
+                    </a:prstGeom>
+                  </pic:spPr>
+                </pic:pic>
+              </a:graphicData>
+            </a:graphic>
+          </wp:inline>
+        </w:drawing>
+      </w:r>
+    </w:p>
+    <w:p>
       <w:pPr>
         <w:widowControl/>
       </w:pPr>
@@ -264,7 +439,7 @@
                     <pic:cNvPicPr/>
                   </pic:nvPicPr>
                   <pic:blipFill>
-                    <a:blip r:embed="rId7"/>
+                    <a:blip r:embed="rId11"/>
                     <a:stretch>
                       <a:fillRect/>
                     </a:stretch>
@@ -320,7 +495,7 @@
                     <pic:cNvPicPr/>
                   </pic:nvPicPr>
                   <pic:blipFill>
-                    <a:blip r:embed="rId8"/>
+                    <a:blip r:embed="rId12"/>
                     <a:stretch>
                       <a:fillRect/>
                     </a:stretch>
@@ -376,17 +551,12 @@
       </w:r>
     </w:p>
     <w:p>
-      <w:pPr>
-        <w:rPr>
-          <w:rFonts w:hint="eastAsia"/>
-        </w:rPr>
-      </w:pPr>
       <w:r>
         <w:drawing>
-          <wp:inline distT="0" distB="0" distL="0" distR="0" wp14:anchorId="5EB64704" wp14:editId="198CD61F">
+          <wp:inline distT="0" distB="0" distL="0" distR="0" wp14:anchorId="5EB64704" wp14:editId="46F6B413">
             <wp:extent cx="5274310" cy="3115945"/>
             <wp:effectExtent l="0" t="0" r="2540" b="8255"/>
-            <wp:docPr id="1789364039" name="图片 1"/>
+            <wp:docPr id="1789364039" name="图片 1" descr="图表&#10;&#10;AI 生成的内容可能不正确。"/>
             <wp:cNvGraphicFramePr>
               <a:graphicFrameLocks xmlns:a="http://schemas.openxmlformats.org/drawingml/2006/main" noChangeAspect="1"/>
             </wp:cNvGraphicFramePr>
@@ -394,11 +564,11 @@
               <a:graphicData uri="http://schemas.openxmlformats.org/drawingml/2006/picture">
                 <pic:pic xmlns:pic="http://schemas.openxmlformats.org/drawingml/2006/picture">
                   <pic:nvPicPr>
-                    <pic:cNvPr id="1789364039" name=""/>
+                    <pic:cNvPr id="1789364039" name="图片 1" descr="图表&#10;&#10;AI 生成的内容可能不正确。"/>
                     <pic:cNvPicPr/>
                   </pic:nvPicPr>
                   <pic:blipFill>
-                    <a:blip r:embed="rId9"/>
+                    <a:blip r:embed="rId13"/>
                     <a:stretch>
                       <a:fillRect/>
                     </a:stretch>
@@ -418,6 +588,30 @@
           </wp:inline>
         </w:drawing>
       </w:r>
+    </w:p>
+    <w:p>
+      <w:pPr>
+        <w:widowControl/>
+      </w:pPr>
+      <w:r>
+        <w:br w:type="page"/>
+      </w:r>
+    </w:p>
+    <w:p>
+      <w:r>
+        <w:rPr>
+          <w:rFonts w:hint="eastAsia"/>
+        </w:rPr>
+        <w:lastRenderedPageBreak/>
+        <w:t>Part I:</w:t>
+      </w:r>
+    </w:p>
+    <w:p>
+      <w:pPr>
+        <w:rPr>
+          <w:rFonts w:hint="eastAsia"/>
+        </w:rPr>
+      </w:pPr>
     </w:p>
     <w:sectPr>
       <w:pgSz w:w="11906" w:h="16838"/>

</xml_diff>

<commit_message>
Update AS1.docx to add spacing between sections and remove unnecessary figure sizing in h.py for improved readability and consistency.
</commit_message>
<xml_diff>
--- a/Assignment1/AS1.docx
+++ b/Assignment1/AS1.docx
@@ -424,10 +424,10 @@
     <w:p>
       <w:r>
         <w:drawing>
-          <wp:inline distT="0" distB="0" distL="0" distR="0" wp14:anchorId="2CD96E67" wp14:editId="633FC6FD">
-            <wp:extent cx="5274310" cy="3572510"/>
-            <wp:effectExtent l="0" t="0" r="2540" b="8890"/>
-            <wp:docPr id="1746255323" name="图片 1" descr="图形用户界面&#10;&#10;AI 生成的内容可能不正确。"/>
+          <wp:inline distT="0" distB="0" distL="0" distR="0" wp14:anchorId="300C3927" wp14:editId="47A9CC59">
+            <wp:extent cx="5274310" cy="3649345"/>
+            <wp:effectExtent l="0" t="0" r="2540" b="8255"/>
+            <wp:docPr id="1982915889" name="图片 1" descr="图形用户界面&#10;&#10;AI 生成的内容可能不正确。"/>
             <wp:cNvGraphicFramePr>
               <a:graphicFrameLocks xmlns:a="http://schemas.openxmlformats.org/drawingml/2006/main" noChangeAspect="1"/>
             </wp:cNvGraphicFramePr>
@@ -435,7 +435,7 @@
               <a:graphicData uri="http://schemas.openxmlformats.org/drawingml/2006/picture">
                 <pic:pic xmlns:pic="http://schemas.openxmlformats.org/drawingml/2006/picture">
                   <pic:nvPicPr>
-                    <pic:cNvPr id="1746255323" name="图片 1" descr="图形用户界面&#10;&#10;AI 生成的内容可能不正确。"/>
+                    <pic:cNvPr id="1982915889" name="图片 1" descr="图形用户界面&#10;&#10;AI 生成的内容可能不正确。"/>
                     <pic:cNvPicPr/>
                   </pic:nvPicPr>
                   <pic:blipFill>
@@ -447,7 +447,7 @@
                   <pic:spPr>
                     <a:xfrm>
                       <a:off x="0" y="0"/>
-                      <a:ext cx="5274310" cy="3572510"/>
+                      <a:ext cx="5274310" cy="3649345"/>
                     </a:xfrm>
                     <a:prstGeom prst="rect">
                       <a:avLst/>
@@ -461,29 +461,13 @@
       </w:r>
     </w:p>
     <w:p>
-      <w:pPr>
-        <w:widowControl/>
-      </w:pPr>
-      <w:r>
-        <w:br w:type="page"/>
-      </w:r>
-    </w:p>
-    <w:p>
-      <w:r>
-        <w:rPr>
-          <w:rFonts w:hint="eastAsia"/>
-        </w:rPr>
+      <w:r>
         <w:lastRenderedPageBreak/>
-        <w:t>Part F:</w:t>
-      </w:r>
-    </w:p>
-    <w:p>
-      <w:r>
         <w:drawing>
-          <wp:inline distT="0" distB="0" distL="0" distR="0" wp14:anchorId="59E8D4CB" wp14:editId="6EA0CE63">
-            <wp:extent cx="5274310" cy="3678555"/>
-            <wp:effectExtent l="0" t="0" r="2540" b="0"/>
-            <wp:docPr id="618144531" name="图片 1" descr="图表, 折线图&#10;&#10;AI 生成的内容可能不正确。"/>
+          <wp:inline distT="0" distB="0" distL="0" distR="0" wp14:anchorId="36E843FF" wp14:editId="499BE1D8">
+            <wp:extent cx="5274310" cy="6321425"/>
+            <wp:effectExtent l="0" t="0" r="2540" b="3175"/>
+            <wp:docPr id="820953603" name="图片 1" descr="文本&#10;&#10;AI 生成的内容可能不正确。"/>
             <wp:cNvGraphicFramePr>
               <a:graphicFrameLocks xmlns:a="http://schemas.openxmlformats.org/drawingml/2006/main" noChangeAspect="1"/>
             </wp:cNvGraphicFramePr>
@@ -491,7 +475,7 @@
               <a:graphicData uri="http://schemas.openxmlformats.org/drawingml/2006/picture">
                 <pic:pic xmlns:pic="http://schemas.openxmlformats.org/drawingml/2006/picture">
                   <pic:nvPicPr>
-                    <pic:cNvPr id="618144531" name="图片 1" descr="图表, 折线图&#10;&#10;AI 生成的内容可能不正确。"/>
+                    <pic:cNvPr id="820953603" name="图片 1" descr="文本&#10;&#10;AI 生成的内容可能不正确。"/>
                     <pic:cNvPicPr/>
                   </pic:nvPicPr>
                   <pic:blipFill>
@@ -503,7 +487,7 @@
                   <pic:spPr>
                     <a:xfrm>
                       <a:off x="0" y="0"/>
-                      <a:ext cx="5274310" cy="3678555"/>
+                      <a:ext cx="5274310" cy="6321425"/>
                     </a:xfrm>
                     <a:prstGeom prst="rect">
                       <a:avLst/>
@@ -518,45 +502,16 @@
     </w:p>
     <w:p>
       <w:pPr>
-        <w:widowControl/>
+        <w:rPr>
+          <w:rFonts w:hint="eastAsia"/>
+        </w:rPr>
       </w:pPr>
       <w:r>
-        <w:br w:type="page"/>
-      </w:r>
-    </w:p>
-    <w:p>
-      <w:r>
-        <w:rPr>
-          <w:rFonts w:hint="eastAsia"/>
-        </w:rPr>
-        <w:lastRenderedPageBreak/>
-        <w:t>Part G:</w:t>
-      </w:r>
-    </w:p>
-    <w:p>
-      <w:pPr>
-        <w:widowControl/>
-      </w:pPr>
-      <w:r>
-        <w:br w:type="page"/>
-      </w:r>
-    </w:p>
-    <w:p>
-      <w:r>
-        <w:rPr>
-          <w:rFonts w:hint="eastAsia"/>
-        </w:rPr>
-        <w:lastRenderedPageBreak/>
-        <w:t>Part H:</w:t>
-      </w:r>
-    </w:p>
-    <w:p>
-      <w:r>
         <w:drawing>
-          <wp:inline distT="0" distB="0" distL="0" distR="0" wp14:anchorId="5EB64704" wp14:editId="46F6B413">
-            <wp:extent cx="5274310" cy="3115945"/>
-            <wp:effectExtent l="0" t="0" r="2540" b="8255"/>
-            <wp:docPr id="1789364039" name="图片 1" descr="图表&#10;&#10;AI 生成的内容可能不正确。"/>
+          <wp:inline distT="0" distB="0" distL="0" distR="0" wp14:anchorId="08E74081" wp14:editId="016C6407">
+            <wp:extent cx="3270738" cy="1526686"/>
+            <wp:effectExtent l="0" t="0" r="6350" b="0"/>
+            <wp:docPr id="1455000725" name="图片 1" descr="文本&#10;&#10;AI 生成的内容可能不正确。"/>
             <wp:cNvGraphicFramePr>
               <a:graphicFrameLocks xmlns:a="http://schemas.openxmlformats.org/drawingml/2006/main" noChangeAspect="1"/>
             </wp:cNvGraphicFramePr>
@@ -564,7 +519,7 @@
               <a:graphicData uri="http://schemas.openxmlformats.org/drawingml/2006/picture">
                 <pic:pic xmlns:pic="http://schemas.openxmlformats.org/drawingml/2006/picture">
                   <pic:nvPicPr>
-                    <pic:cNvPr id="1789364039" name="图片 1" descr="图表&#10;&#10;AI 生成的内容可能不正确。"/>
+                    <pic:cNvPr id="1455000725" name="图片 1" descr="文本&#10;&#10;AI 生成的内容可能不正确。"/>
                     <pic:cNvPicPr/>
                   </pic:nvPicPr>
                   <pic:blipFill>
@@ -576,7 +531,220 @@
                   <pic:spPr>
                     <a:xfrm>
                       <a:off x="0" y="0"/>
-                      <a:ext cx="5274310" cy="3115945"/>
+                      <a:ext cx="3280330" cy="1531163"/>
+                    </a:xfrm>
+                    <a:prstGeom prst="rect">
+                      <a:avLst/>
+                    </a:prstGeom>
+                  </pic:spPr>
+                </pic:pic>
+              </a:graphicData>
+            </a:graphic>
+          </wp:inline>
+        </w:drawing>
+      </w:r>
+    </w:p>
+    <w:p>
+      <w:pPr>
+        <w:widowControl/>
+      </w:pPr>
+      <w:r>
+        <w:br w:type="page"/>
+      </w:r>
+    </w:p>
+    <w:p>
+      <w:r>
+        <w:rPr>
+          <w:rFonts w:hint="eastAsia"/>
+        </w:rPr>
+        <w:lastRenderedPageBreak/>
+        <w:t>Part F:</w:t>
+      </w:r>
+    </w:p>
+    <w:p>
+      <w:r>
+        <w:drawing>
+          <wp:inline distT="0" distB="0" distL="0" distR="0" wp14:anchorId="2C4F08BF" wp14:editId="2EDB3AC3">
+            <wp:extent cx="5274310" cy="3607435"/>
+            <wp:effectExtent l="0" t="0" r="2540" b="0"/>
+            <wp:docPr id="801724751" name="图片 1" descr="图表, 折线图&#10;&#10;AI 生成的内容可能不正确。"/>
+            <wp:cNvGraphicFramePr>
+              <a:graphicFrameLocks xmlns:a="http://schemas.openxmlformats.org/drawingml/2006/main" noChangeAspect="1"/>
+            </wp:cNvGraphicFramePr>
+            <a:graphic xmlns:a="http://schemas.openxmlformats.org/drawingml/2006/main">
+              <a:graphicData uri="http://schemas.openxmlformats.org/drawingml/2006/picture">
+                <pic:pic xmlns:pic="http://schemas.openxmlformats.org/drawingml/2006/picture">
+                  <pic:nvPicPr>
+                    <pic:cNvPr id="801724751" name="图片 1" descr="图表, 折线图&#10;&#10;AI 生成的内容可能不正确。"/>
+                    <pic:cNvPicPr/>
+                  </pic:nvPicPr>
+                  <pic:blipFill>
+                    <a:blip r:embed="rId14"/>
+                    <a:stretch>
+                      <a:fillRect/>
+                    </a:stretch>
+                  </pic:blipFill>
+                  <pic:spPr>
+                    <a:xfrm>
+                      <a:off x="0" y="0"/>
+                      <a:ext cx="5274310" cy="3607435"/>
+                    </a:xfrm>
+                    <a:prstGeom prst="rect">
+                      <a:avLst/>
+                    </a:prstGeom>
+                  </pic:spPr>
+                </pic:pic>
+              </a:graphicData>
+            </a:graphic>
+          </wp:inline>
+        </w:drawing>
+      </w:r>
+    </w:p>
+    <w:p>
+      <w:r>
+        <w:lastRenderedPageBreak/>
+        <w:drawing>
+          <wp:inline distT="0" distB="0" distL="0" distR="0" wp14:anchorId="7BE1C5B4" wp14:editId="3E17F821">
+            <wp:extent cx="5274310" cy="6418580"/>
+            <wp:effectExtent l="0" t="0" r="2540" b="1270"/>
+            <wp:docPr id="1679964656" name="图片 1" descr="文本&#10;&#10;AI 生成的内容可能不正确。"/>
+            <wp:cNvGraphicFramePr>
+              <a:graphicFrameLocks xmlns:a="http://schemas.openxmlformats.org/drawingml/2006/main" noChangeAspect="1"/>
+            </wp:cNvGraphicFramePr>
+            <a:graphic xmlns:a="http://schemas.openxmlformats.org/drawingml/2006/main">
+              <a:graphicData uri="http://schemas.openxmlformats.org/drawingml/2006/picture">
+                <pic:pic xmlns:pic="http://schemas.openxmlformats.org/drawingml/2006/picture">
+                  <pic:nvPicPr>
+                    <pic:cNvPr id="1679964656" name="图片 1" descr="文本&#10;&#10;AI 生成的内容可能不正确。"/>
+                    <pic:cNvPicPr/>
+                  </pic:nvPicPr>
+                  <pic:blipFill>
+                    <a:blip r:embed="rId15"/>
+                    <a:stretch>
+                      <a:fillRect/>
+                    </a:stretch>
+                  </pic:blipFill>
+                  <pic:spPr>
+                    <a:xfrm>
+                      <a:off x="0" y="0"/>
+                      <a:ext cx="5274310" cy="6418580"/>
+                    </a:xfrm>
+                    <a:prstGeom prst="rect">
+                      <a:avLst/>
+                    </a:prstGeom>
+                  </pic:spPr>
+                </pic:pic>
+              </a:graphicData>
+            </a:graphic>
+          </wp:inline>
+        </w:drawing>
+      </w:r>
+    </w:p>
+    <w:p>
+      <w:pPr>
+        <w:rPr>
+          <w:rFonts w:hint="eastAsia"/>
+        </w:rPr>
+      </w:pPr>
+      <w:r>
+        <w:drawing>
+          <wp:inline distT="0" distB="0" distL="0" distR="0" wp14:anchorId="5D9E8B6D" wp14:editId="32E167E6">
+            <wp:extent cx="2986897" cy="1470074"/>
+            <wp:effectExtent l="0" t="0" r="4445" b="0"/>
+            <wp:docPr id="681555989" name="图片 1" descr="文本&#10;&#10;AI 生成的内容可能不正确。"/>
+            <wp:cNvGraphicFramePr>
+              <a:graphicFrameLocks xmlns:a="http://schemas.openxmlformats.org/drawingml/2006/main" noChangeAspect="1"/>
+            </wp:cNvGraphicFramePr>
+            <a:graphic xmlns:a="http://schemas.openxmlformats.org/drawingml/2006/main">
+              <a:graphicData uri="http://schemas.openxmlformats.org/drawingml/2006/picture">
+                <pic:pic xmlns:pic="http://schemas.openxmlformats.org/drawingml/2006/picture">
+                  <pic:nvPicPr>
+                    <pic:cNvPr id="681555989" name="图片 1" descr="文本&#10;&#10;AI 生成的内容可能不正确。"/>
+                    <pic:cNvPicPr/>
+                  </pic:nvPicPr>
+                  <pic:blipFill>
+                    <a:blip r:embed="rId16"/>
+                    <a:stretch>
+                      <a:fillRect/>
+                    </a:stretch>
+                  </pic:blipFill>
+                  <pic:spPr>
+                    <a:xfrm>
+                      <a:off x="0" y="0"/>
+                      <a:ext cx="2998231" cy="1475652"/>
+                    </a:xfrm>
+                    <a:prstGeom prst="rect">
+                      <a:avLst/>
+                    </a:prstGeom>
+                  </pic:spPr>
+                </pic:pic>
+              </a:graphicData>
+            </a:graphic>
+          </wp:inline>
+        </w:drawing>
+      </w:r>
+    </w:p>
+    <w:p>
+      <w:pPr>
+        <w:widowControl/>
+      </w:pPr>
+      <w:r>
+        <w:br w:type="page"/>
+      </w:r>
+    </w:p>
+    <w:p>
+      <w:r>
+        <w:rPr>
+          <w:rFonts w:hint="eastAsia"/>
+        </w:rPr>
+        <w:lastRenderedPageBreak/>
+        <w:t>Part G:</w:t>
+      </w:r>
+    </w:p>
+    <w:p>
+      <w:pPr>
+        <w:widowControl/>
+      </w:pPr>
+      <w:r>
+        <w:br w:type="page"/>
+      </w:r>
+    </w:p>
+    <w:p>
+      <w:r>
+        <w:rPr>
+          <w:rFonts w:hint="eastAsia"/>
+        </w:rPr>
+        <w:lastRenderedPageBreak/>
+        <w:t>Part H:</w:t>
+      </w:r>
+    </w:p>
+    <w:p>
+      <w:r>
+        <w:drawing>
+          <wp:inline distT="0" distB="0" distL="0" distR="0" wp14:anchorId="05978E47" wp14:editId="424D0AF3">
+            <wp:extent cx="5274310" cy="3884295"/>
+            <wp:effectExtent l="0" t="0" r="2540" b="1905"/>
+            <wp:docPr id="1742233351" name="图片 1" descr="图表&#10;&#10;AI 生成的内容可能不正确。"/>
+            <wp:cNvGraphicFramePr>
+              <a:graphicFrameLocks xmlns:a="http://schemas.openxmlformats.org/drawingml/2006/main" noChangeAspect="1"/>
+            </wp:cNvGraphicFramePr>
+            <a:graphic xmlns:a="http://schemas.openxmlformats.org/drawingml/2006/main">
+              <a:graphicData uri="http://schemas.openxmlformats.org/drawingml/2006/picture">
+                <pic:pic xmlns:pic="http://schemas.openxmlformats.org/drawingml/2006/picture">
+                  <pic:nvPicPr>
+                    <pic:cNvPr id="1742233351" name="图片 1" descr="图表&#10;&#10;AI 生成的内容可能不正确。"/>
+                    <pic:cNvPicPr/>
+                  </pic:nvPicPr>
+                  <pic:blipFill>
+                    <a:blip r:embed="rId17"/>
+                    <a:stretch>
+                      <a:fillRect/>
+                    </a:stretch>
+                  </pic:blipFill>
+                  <pic:spPr>
+                    <a:xfrm>
+                      <a:off x="0" y="0"/>
+                      <a:ext cx="5274310" cy="3884295"/>
                     </a:xfrm>
                     <a:prstGeom prst="rect">
                       <a:avLst/>

</xml_diff>